<commit_message>
Remove old circles before appending new ones (#16)
</commit_message>
<xml_diff>
--- a/documents/minutes/Project Meeting - 4.docx
+++ b/documents/minutes/Project Meeting - 4.docx
@@ -1,6 +1,6 @@
 
 <file path=word/document.xml><?xml version="1.0" encoding="utf-8"?>
-<w:document xmlns:wpc="http://schemas.microsoft.com/office/word/2010/wordprocessingCanvas" xmlns:cx="http://schemas.microsoft.com/office/drawing/2014/chartex" xmlns:cx1="http://schemas.microsoft.com/office/drawing/2015/9/8/chartex" xmlns:cx2="http://schemas.microsoft.com/office/drawing/2015/10/21/chartex" xmlns:cx3="http://schemas.microsoft.com/office/drawing/2016/5/9/chartex" xmlns:cx4="http://schemas.microsoft.com/office/drawing/2016/5/10/chartex" xmlns:cx5="http://schemas.microsoft.com/office/drawing/2016/5/11/chartex" xmlns:cx6="http://schemas.microsoft.com/office/drawing/2016/5/12/chartex" xmlns:cx7="http://schemas.microsoft.com/office/drawing/2016/5/13/chartex" xmlns:cx8="http://schemas.microsoft.com/office/drawing/2016/5/14/chartex" xmlns:mc="http://schemas.openxmlformats.org/markup-compatibility/2006" xmlns:aink="http://schemas.microsoft.com/office/drawing/2016/ink" xmlns:am3d="http://schemas.microsoft.com/office/drawing/2017/model3d" xmlns:o="urn:schemas-microsoft-com:office:office" xmlns:r="http://schemas.openxmlformats.org/officeDocument/2006/relationships" xmlns:m="http://schemas.openxmlformats.org/officeDocument/2006/math" xmlns:v="urn:schemas-microsoft-com:vml" xmlns:wp14="http://schemas.microsoft.com/office/word/2010/wordprocessingDrawing" xmlns:wp="http://schemas.openxmlformats.org/drawingml/2006/wordprocessingDrawing" xmlns:w10="urn:schemas-microsoft-com:office:word" xmlns:w="http://schemas.openxmlformats.org/wordprocessingml/2006/main" xmlns:w14="http://schemas.microsoft.com/office/word/2010/wordml" xmlns:w15="http://schemas.microsoft.com/office/word/2012/wordml" xmlns:w16cex="http://schemas.microsoft.com/office/word/2018/wordml/cex" xmlns:w16cid="http://schemas.microsoft.com/office/word/2016/wordml/cid" xmlns:w16="http://schemas.microsoft.com/office/word/2018/wordml" xmlns:w16se="http://schemas.microsoft.com/office/word/2015/wordml/symex" xmlns:wpg="http://schemas.microsoft.com/office/word/2010/wordprocessingGroup" xmlns:wpi="http://schemas.microsoft.com/office/word/2010/wordprocessingInk" xmlns:wne="http://schemas.microsoft.com/office/word/2006/wordml" xmlns:wps="http://schemas.microsoft.com/office/word/2010/wordprocessingShape" mc:Ignorable="w14 w15 w16se w16cid w16 w16cex wp14">
+<w:document xmlns:wpc="http://schemas.microsoft.com/office/word/2010/wordprocessingCanvas" xmlns:cx="http://schemas.microsoft.com/office/drawing/2014/chartex" xmlns:cx1="http://schemas.microsoft.com/office/drawing/2015/9/8/chartex" xmlns:cx2="http://schemas.microsoft.com/office/drawing/2015/10/21/chartex" xmlns:cx3="http://schemas.microsoft.com/office/drawing/2016/5/9/chartex" xmlns:cx4="http://schemas.microsoft.com/office/drawing/2016/5/10/chartex" xmlns:cx5="http://schemas.microsoft.com/office/drawing/2016/5/11/chartex" xmlns:cx6="http://schemas.microsoft.com/office/drawing/2016/5/12/chartex" xmlns:cx7="http://schemas.microsoft.com/office/drawing/2016/5/13/chartex" xmlns:cx8="http://schemas.microsoft.com/office/drawing/2016/5/14/chartex" xmlns:mc="http://schemas.openxmlformats.org/markup-compatibility/2006" xmlns:aink="http://schemas.microsoft.com/office/drawing/2016/ink" xmlns:am3d="http://schemas.microsoft.com/office/drawing/2017/model3d" xmlns:o="urn:schemas-microsoft-com:office:office" xmlns:r="http://schemas.openxmlformats.org/officeDocument/2006/relationships" xmlns:m="http://schemas.openxmlformats.org/officeDocument/2006/math" xmlns:v="urn:schemas-microsoft-com:vml" xmlns:wp14="http://schemas.microsoft.com/office/word/2010/wordprocessingDrawing" xmlns:wp="http://schemas.openxmlformats.org/drawingml/2006/wordprocessingDrawing" xmlns:w10="urn:schemas-microsoft-com:office:word" xmlns:w="http://schemas.openxmlformats.org/wordprocessingml/2006/main" xmlns:w14="http://schemas.microsoft.com/office/word/2010/wordml" xmlns:w15="http://schemas.microsoft.com/office/word/2012/wordml" xmlns:w16cex="http://schemas.microsoft.com/office/word/2018/wordml/cex" xmlns:w16cid="http://schemas.microsoft.com/office/word/2016/wordml/cid" xmlns:w16="http://schemas.microsoft.com/office/word/2018/wordml" xmlns:w16sdtdh="http://schemas.microsoft.com/office/word/2020/wordml/sdtdatahash" xmlns:w16se="http://schemas.microsoft.com/office/word/2015/wordml/symex" xmlns:wpg="http://schemas.microsoft.com/office/word/2010/wordprocessingGroup" xmlns:wpi="http://schemas.microsoft.com/office/word/2010/wordprocessingInk" xmlns:wne="http://schemas.microsoft.com/office/word/2006/wordml" xmlns:wps="http://schemas.microsoft.com/office/word/2010/wordprocessingShape" mc:Ignorable="w14 w15 w16se w16cid w16 w16cex w16sdtdh wp14">
   <w:body>
     <w:p>
       <w:pPr>
@@ -41,7 +41,15 @@
           <w:bCs/>
           <w:u w:val="single"/>
         </w:rPr>
-        <w:t>22</w:t>
+        <w:t>2</w:t>
+      </w:r>
+      <w:r>
+        <w:rPr>
+          <w:b/>
+          <w:bCs/>
+          <w:u w:val="single"/>
+        </w:rPr>
+        <w:t>6</w:t>
       </w:r>
       <w:r>
         <w:rPr>
@@ -157,7 +165,14 @@
           <w:b/>
           <w:bCs/>
         </w:rPr>
-        <w:t xml:space="preserve">• Types of visualisations </w:t>
+        <w:t xml:space="preserve">• </w:t>
+      </w:r>
+      <w:r>
+        <w:rPr>
+          <w:b/>
+          <w:bCs/>
+        </w:rPr>
+        <w:t xml:space="preserve">Types of visualisations </w:t>
       </w:r>
       <w:r>
         <w:rPr>
@@ -184,23 +199,13 @@
         <w:rPr>
           <w:b/>
           <w:bCs/>
-          <w:highlight w:val="yellow"/>
-        </w:rPr>
-      </w:pPr>
-      <w:r>
-        <w:t xml:space="preserve">3D visualisations? D3 does not out of the box have this, maybe some other solutions; </w:t>
-      </w:r>
-      <w:r>
-        <w:rPr>
-          <w:highlight w:val="yellow"/>
-        </w:rPr>
-        <w:t xml:space="preserve">multi-dimensional </w:t>
+        </w:rPr>
+      </w:pPr>
+      <w:r>
+        <w:t xml:space="preserve">3D visualisations? D3 does not out of the box have this, maybe some other solutions; multi-dimensional </w:t>
       </w:r>
       <w:proofErr w:type="gramStart"/>
       <w:r>
-        <w:rPr>
-          <w:highlight w:val="yellow"/>
-        </w:rPr>
         <w:t>scaling</w:t>
       </w:r>
       <w:proofErr w:type="gramEnd"/>
@@ -212,16 +217,8 @@
           <w:ilvl w:val="0"/>
           <w:numId w:val="3"/>
         </w:numPr>
-        <w:rPr>
-          <w:b/>
-          <w:bCs/>
-        </w:rPr>
-      </w:pPr>
-      <w:r>
-        <w:rPr>
-          <w:b/>
-          <w:bCs/>
-        </w:rPr>
+      </w:pPr>
+      <w:r>
         <w:t>Multiple plots</w:t>
       </w:r>
     </w:p>
@@ -232,16 +229,8 @@
           <w:ilvl w:val="0"/>
           <w:numId w:val="3"/>
         </w:numPr>
-        <w:rPr>
-          <w:b/>
-          <w:bCs/>
-        </w:rPr>
-      </w:pPr>
-      <w:r>
-        <w:rPr>
-          <w:b/>
-          <w:bCs/>
-        </w:rPr>
+      </w:pPr>
+      <w:r>
         <w:t>Heatmap</w:t>
       </w:r>
     </w:p>
@@ -252,16 +241,8 @@
           <w:ilvl w:val="0"/>
           <w:numId w:val="3"/>
         </w:numPr>
-        <w:rPr>
-          <w:b/>
-          <w:bCs/>
-        </w:rPr>
-      </w:pPr>
-      <w:r>
-        <w:rPr>
-          <w:b/>
-          <w:bCs/>
-        </w:rPr>
+      </w:pPr>
+      <w:r>
         <w:t>Parallel co-ordinate plots</w:t>
       </w:r>
     </w:p>
@@ -290,9 +271,13 @@
         <w:rPr>
           <w:i/>
           <w:iCs/>
-        </w:rPr>
-      </w:pPr>
-      <w:r>
+          <w:highlight w:val="yellow"/>
+        </w:rPr>
+      </w:pPr>
+      <w:r>
+        <w:rPr>
+          <w:highlight w:val="yellow"/>
+        </w:rPr>
         <w:t>Pareto front approximations (how to visualise, calculate on server?)</w:t>
       </w:r>
     </w:p>
@@ -311,6 +296,17 @@
       <w:r>
         <w:t>Decision/objective space</w:t>
       </w:r>
+      <w:r>
+        <w:t xml:space="preserve"> – currently show objective space</w:t>
+      </w:r>
+      <w:r>
+        <w:t xml:space="preserve"> for DTLZ1/</w:t>
+      </w:r>
+      <w:proofErr w:type="gramStart"/>
+      <w:r>
+        <w:t>DTLZ2</w:t>
+      </w:r>
+      <w:proofErr w:type="gramEnd"/>
     </w:p>
     <w:p>
       <w:pPr>
@@ -322,9 +318,13 @@
         <w:rPr>
           <w:i/>
           <w:iCs/>
-        </w:rPr>
-      </w:pPr>
-      <w:r>
+          <w:highlight w:val="yellow"/>
+        </w:rPr>
+      </w:pPr>
+      <w:r>
+        <w:rPr>
+          <w:highlight w:val="yellow"/>
+        </w:rPr>
         <w:t>Fitness landscape</w:t>
       </w:r>
     </w:p>
@@ -338,9 +338,13 @@
         <w:rPr>
           <w:i/>
           <w:iCs/>
-        </w:rPr>
-      </w:pPr>
-      <w:r>
+          <w:highlight w:val="yellow"/>
+        </w:rPr>
+      </w:pPr>
+      <w:r>
+        <w:rPr>
+          <w:highlight w:val="yellow"/>
+        </w:rPr>
         <w:t>Minimising objectives</w:t>
       </w:r>
     </w:p>
@@ -395,10 +399,22 @@
           <w:ilvl w:val="0"/>
           <w:numId w:val="2"/>
         </w:numPr>
-      </w:pPr>
-      <w:r>
+        <w:rPr>
+          <w:highlight w:val="yellow"/>
+        </w:rPr>
+      </w:pPr>
+      <w:r>
+        <w:rPr>
+          <w:highlight w:val="yellow"/>
+        </w:rPr>
         <w:t>Currently thinking websockets or just basic http?</w:t>
       </w:r>
+      <w:r>
+        <w:rPr>
+          <w:highlight w:val="yellow"/>
+        </w:rPr>
+        <w:t xml:space="preserve"> - done</w:t>
+      </w:r>
     </w:p>
     <w:p>
       <w:pPr>
@@ -407,10 +423,30 @@
           <w:ilvl w:val="0"/>
           <w:numId w:val="2"/>
         </w:numPr>
-      </w:pPr>
-      <w:r>
+        <w:rPr>
+          <w:highlight w:val="yellow"/>
+        </w:rPr>
+      </w:pPr>
+      <w:r>
+        <w:rPr>
+          <w:highlight w:val="yellow"/>
+        </w:rPr>
         <w:t>How quickly is the data sent?</w:t>
       </w:r>
+      <w:r>
+        <w:rPr>
+          <w:highlight w:val="yellow"/>
+        </w:rPr>
+        <w:t xml:space="preserve"> - </w:t>
+      </w:r>
+      <w:proofErr w:type="gramStart"/>
+      <w:r>
+        <w:rPr>
+          <w:highlight w:val="yellow"/>
+        </w:rPr>
+        <w:t>done</w:t>
+      </w:r>
+      <w:proofErr w:type="gramEnd"/>
     </w:p>
     <w:p>
       <w:pPr>
@@ -419,40 +455,60 @@
           <w:ilvl w:val="0"/>
           <w:numId w:val="2"/>
         </w:numPr>
-      </w:pPr>
-      <w:r>
+        <w:rPr>
+          <w:highlight w:val="yellow"/>
+        </w:rPr>
+      </w:pPr>
+      <w:r>
+        <w:rPr>
+          <w:highlight w:val="yellow"/>
+        </w:rPr>
         <w:t>What type of data?</w:t>
       </w:r>
-    </w:p>
-    <w:p>
-      <w:pPr>
-        <w:pStyle w:val="ListParagraph"/>
-        <w:ind w:left="1080"/>
-      </w:pPr>
-    </w:p>
-    <w:p>
-      <w:pPr>
-        <w:pStyle w:val="ListParagraph"/>
-        <w:ind w:left="1080"/>
-      </w:pPr>
-      <w:r>
-        <w:t xml:space="preserve">• </w:t>
-      </w:r>
+      <w:r>
+        <w:rPr>
+          <w:highlight w:val="yellow"/>
+        </w:rPr>
+        <w:t xml:space="preserve"> - done</w:t>
+      </w:r>
+    </w:p>
+    <w:p>
+      <w:pPr>
+        <w:pStyle w:val="ListParagraph"/>
+        <w:numPr>
+          <w:ilvl w:val="0"/>
+          <w:numId w:val="2"/>
+        </w:numPr>
+      </w:pPr>
       <w:r>
         <w:rPr>
           <w:highlight w:val="yellow"/>
         </w:rPr>
         <w:t>make it modular</w:t>
       </w:r>
-    </w:p>
-    <w:p>
-      <w:pPr>
-        <w:pStyle w:val="ListParagraph"/>
-        <w:ind w:left="1080"/>
-      </w:pPr>
-      <w:r>
-        <w:t xml:space="preserve">• </w:t>
-      </w:r>
+      <w:r>
+        <w:t xml:space="preserve"> – </w:t>
+      </w:r>
+      <w:proofErr w:type="gramStart"/>
+      <w:r>
+        <w:t>done</w:t>
+      </w:r>
+      <w:proofErr w:type="gramEnd"/>
+      <w:r>
+        <w:tab/>
+      </w:r>
+      <w:r>
+        <w:tab/>
+      </w:r>
+    </w:p>
+    <w:p>
+      <w:pPr>
+        <w:pStyle w:val="ListParagraph"/>
+        <w:numPr>
+          <w:ilvl w:val="0"/>
+          <w:numId w:val="2"/>
+        </w:numPr>
+      </w:pPr>
       <w:r>
         <w:rPr>
           <w:highlight w:val="yellow"/>
@@ -462,14 +518,292 @@
       <w:r>
         <w:t xml:space="preserve"> (given the solutions from the optimiser)</w:t>
       </w:r>
-    </w:p>
-    <w:p>
-      <w:pPr>
-        <w:rPr>
-          <w:i/>
-          <w:iCs/>
-        </w:rPr>
-      </w:pPr>
+      <w:r>
+        <w:t xml:space="preserve"> – a couple of </w:t>
+      </w:r>
+      <w:proofErr w:type="gramStart"/>
+      <w:r>
+        <w:t>bugs</w:t>
+      </w:r>
+      <w:proofErr w:type="gramEnd"/>
+    </w:p>
+    <w:p/>
+    <w:p>
+      <w:r>
+        <w:t>• Testing:</w:t>
+      </w:r>
+    </w:p>
+    <w:p>
+      <w:pPr>
+        <w:pStyle w:val="ListParagraph"/>
+        <w:numPr>
+          <w:ilvl w:val="0"/>
+          <w:numId w:val="2"/>
+        </w:numPr>
+        <w:rPr>
+          <w:highlight w:val="yellow"/>
+        </w:rPr>
+      </w:pPr>
+      <w:r>
+        <w:rPr>
+          <w:highlight w:val="yellow"/>
+        </w:rPr>
+        <w:t xml:space="preserve">DTLZ1 </w:t>
+      </w:r>
+    </w:p>
+    <w:p>
+      <w:pPr>
+        <w:pStyle w:val="ListParagraph"/>
+        <w:numPr>
+          <w:ilvl w:val="0"/>
+          <w:numId w:val="2"/>
+        </w:numPr>
+        <w:rPr>
+          <w:highlight w:val="yellow"/>
+        </w:rPr>
+      </w:pPr>
+      <w:r>
+        <w:rPr>
+          <w:highlight w:val="yellow"/>
+        </w:rPr>
+        <w:t>DTLZ2</w:t>
+      </w:r>
+    </w:p>
+    <w:p>
+      <w:pPr>
+        <w:pStyle w:val="ListParagraph"/>
+        <w:numPr>
+          <w:ilvl w:val="0"/>
+          <w:numId w:val="2"/>
+        </w:numPr>
+      </w:pPr>
+      <w:proofErr w:type="spellStart"/>
+      <w:r>
+        <w:t>OneMax</w:t>
+      </w:r>
+      <w:proofErr w:type="spellEnd"/>
+    </w:p>
+    <w:p>
+      <w:r>
+        <w:t>• Next steps:</w:t>
+      </w:r>
+    </w:p>
+    <w:p>
+      <w:pPr>
+        <w:pStyle w:val="ListParagraph"/>
+        <w:numPr>
+          <w:ilvl w:val="0"/>
+          <w:numId w:val="2"/>
+        </w:numPr>
+        <w:rPr>
+          <w:color w:val="FF0000"/>
+        </w:rPr>
+      </w:pPr>
+      <w:r>
+        <w:rPr>
+          <w:color w:val="FF0000"/>
+        </w:rPr>
+        <w:t>Fix a couple of bugs on the pareto-front/</w:t>
+      </w:r>
+      <w:proofErr w:type="gramStart"/>
+      <w:r>
+        <w:rPr>
+          <w:color w:val="FF0000"/>
+        </w:rPr>
+        <w:t>scatter</w:t>
+      </w:r>
+      <w:proofErr w:type="gramEnd"/>
+    </w:p>
+    <w:p>
+      <w:pPr>
+        <w:pStyle w:val="ListParagraph"/>
+        <w:numPr>
+          <w:ilvl w:val="0"/>
+          <w:numId w:val="2"/>
+        </w:numPr>
+        <w:rPr>
+          <w:highlight w:val="yellow"/>
+        </w:rPr>
+      </w:pPr>
+      <w:r>
+        <w:rPr>
+          <w:highlight w:val="yellow"/>
+        </w:rPr>
+        <w:t xml:space="preserve">Replay option; paused/resume </w:t>
+      </w:r>
+      <w:proofErr w:type="gramStart"/>
+      <w:r>
+        <w:rPr>
+          <w:highlight w:val="yellow"/>
+        </w:rPr>
+        <w:t>state</w:t>
+      </w:r>
+      <w:proofErr w:type="gramEnd"/>
+    </w:p>
+    <w:p>
+      <w:pPr>
+        <w:pStyle w:val="ListParagraph"/>
+        <w:numPr>
+          <w:ilvl w:val="0"/>
+          <w:numId w:val="2"/>
+        </w:numPr>
+        <w:rPr>
+          <w:highlight w:val="yellow"/>
+        </w:rPr>
+      </w:pPr>
+      <w:r>
+        <w:rPr>
+          <w:highlight w:val="yellow"/>
+        </w:rPr>
+        <w:t xml:space="preserve">Slider to move back through </w:t>
+      </w:r>
+      <w:proofErr w:type="gramStart"/>
+      <w:r>
+        <w:rPr>
+          <w:highlight w:val="yellow"/>
+        </w:rPr>
+        <w:t>generations</w:t>
+      </w:r>
+      <w:proofErr w:type="gramEnd"/>
+    </w:p>
+    <w:p>
+      <w:pPr>
+        <w:pStyle w:val="ListParagraph"/>
+        <w:numPr>
+          <w:ilvl w:val="0"/>
+          <w:numId w:val="2"/>
+        </w:numPr>
+        <w:rPr>
+          <w:highlight w:val="yellow"/>
+        </w:rPr>
+      </w:pPr>
+      <w:r>
+        <w:rPr>
+          <w:highlight w:val="yellow"/>
+        </w:rPr>
+        <w:t xml:space="preserve">Test how we can use 1D data with </w:t>
+      </w:r>
+      <w:proofErr w:type="spellStart"/>
+      <w:r>
+        <w:rPr>
+          <w:highlight w:val="yellow"/>
+        </w:rPr>
+        <w:t>OneMax</w:t>
+      </w:r>
+      <w:proofErr w:type="spellEnd"/>
+      <w:r>
+        <w:rPr>
+          <w:highlight w:val="yellow"/>
+        </w:rPr>
+        <w:t xml:space="preserve">; we may need to change type of data we store </w:t>
+      </w:r>
+      <w:proofErr w:type="gramStart"/>
+      <w:r>
+        <w:rPr>
+          <w:highlight w:val="yellow"/>
+        </w:rPr>
+        <w:t>i.e.</w:t>
+      </w:r>
+      <w:proofErr w:type="gramEnd"/>
+      <w:r>
+        <w:rPr>
+          <w:highlight w:val="yellow"/>
+        </w:rPr>
+        <w:t xml:space="preserve"> fitness values</w:t>
+      </w:r>
+    </w:p>
+    <w:p>
+      <w:pPr>
+        <w:pStyle w:val="ListParagraph"/>
+        <w:numPr>
+          <w:ilvl w:val="0"/>
+          <w:numId w:val="2"/>
+        </w:numPr>
+        <w:rPr>
+          <w:highlight w:val="yellow"/>
+        </w:rPr>
+      </w:pPr>
+      <w:r>
+        <w:rPr>
+          <w:highlight w:val="yellow"/>
+        </w:rPr>
+        <w:t xml:space="preserve">3D pareto front </w:t>
+      </w:r>
+    </w:p>
+    <w:p>
+      <w:pPr>
+        <w:pStyle w:val="ListParagraph"/>
+        <w:numPr>
+          <w:ilvl w:val="0"/>
+          <w:numId w:val="2"/>
+        </w:numPr>
+        <w:rPr>
+          <w:highlight w:val="yellow"/>
+        </w:rPr>
+      </w:pPr>
+      <w:r>
+        <w:rPr>
+          <w:highlight w:val="yellow"/>
+        </w:rPr>
+        <w:t>5 objectives – PCA pre-processing</w:t>
+      </w:r>
+      <w:r>
+        <w:rPr>
+          <w:highlight w:val="yellow"/>
+        </w:rPr>
+        <w:t xml:space="preserve"> (minimising objective data as it comes in)</w:t>
+      </w:r>
+    </w:p>
+    <w:p>
+      <w:pPr>
+        <w:pStyle w:val="ListParagraph"/>
+        <w:numPr>
+          <w:ilvl w:val="0"/>
+          <w:numId w:val="2"/>
+        </w:numPr>
+        <w:rPr>
+          <w:color w:val="FF0000"/>
+          <w:highlight w:val="yellow"/>
+        </w:rPr>
+      </w:pPr>
+      <w:r>
+        <w:rPr>
+          <w:color w:val="FF0000"/>
+        </w:rPr>
+        <w:t>Fetching data (bug)</w:t>
+      </w:r>
+      <w:r>
+        <w:rPr>
+          <w:color w:val="FF0000"/>
+        </w:rPr>
+        <w:t xml:space="preserve"> </w:t>
+      </w:r>
+      <w:r>
+        <w:rPr>
+          <w:color w:val="FF0000"/>
+        </w:rPr>
+        <w:t>–</w:t>
+      </w:r>
+      <w:r>
+        <w:rPr>
+          <w:color w:val="FF0000"/>
+        </w:rPr>
+        <w:t xml:space="preserve"> scales</w:t>
+      </w:r>
+      <w:r>
+        <w:rPr>
+          <w:color w:val="FF0000"/>
+        </w:rPr>
+        <w:t xml:space="preserve"> increasing during runs, should only be </w:t>
+      </w:r>
+      <w:proofErr w:type="gramStart"/>
+      <w:r>
+        <w:rPr>
+          <w:color w:val="FF0000"/>
+        </w:rPr>
+        <w:t>decreasing</w:t>
+      </w:r>
+      <w:proofErr w:type="gramEnd"/>
     </w:p>
     <w:p/>
     <w:sectPr>
@@ -483,7 +817,7 @@
 </file>
 
 <file path=word/numbering.xml><?xml version="1.0" encoding="utf-8"?>
-<w:numbering xmlns:wpc="http://schemas.microsoft.com/office/word/2010/wordprocessingCanvas" xmlns:cx="http://schemas.microsoft.com/office/drawing/2014/chartex" xmlns:cx1="http://schemas.microsoft.com/office/drawing/2015/9/8/chartex" xmlns:cx2="http://schemas.microsoft.com/office/drawing/2015/10/21/chartex" xmlns:cx3="http://schemas.microsoft.com/office/drawing/2016/5/9/chartex" xmlns:cx4="http://schemas.microsoft.com/office/drawing/2016/5/10/chartex" xmlns:cx5="http://schemas.microsoft.com/office/drawing/2016/5/11/chartex" xmlns:cx6="http://schemas.microsoft.com/office/drawing/2016/5/12/chartex" xmlns:cx7="http://schemas.microsoft.com/office/drawing/2016/5/13/chartex" xmlns:cx8="http://schemas.microsoft.com/office/drawing/2016/5/14/chartex" xmlns:mc="http://schemas.openxmlformats.org/markup-compatibility/2006" xmlns:aink="http://schemas.microsoft.com/office/drawing/2016/ink" xmlns:am3d="http://schemas.microsoft.com/office/drawing/2017/model3d" xmlns:o="urn:schemas-microsoft-com:office:office" xmlns:r="http://schemas.openxmlformats.org/officeDocument/2006/relationships" xmlns:m="http://schemas.openxmlformats.org/officeDocument/2006/math" xmlns:v="urn:schemas-microsoft-com:vml" xmlns:wp14="http://schemas.microsoft.com/office/word/2010/wordprocessingDrawing" xmlns:wp="http://schemas.openxmlformats.org/drawingml/2006/wordprocessingDrawing" xmlns:w10="urn:schemas-microsoft-com:office:word" xmlns:w="http://schemas.openxmlformats.org/wordprocessingml/2006/main" xmlns:w14="http://schemas.microsoft.com/office/word/2010/wordml" xmlns:w15="http://schemas.microsoft.com/office/word/2012/wordml" xmlns:w16cex="http://schemas.microsoft.com/office/word/2018/wordml/cex" xmlns:w16cid="http://schemas.microsoft.com/office/word/2016/wordml/cid" xmlns:w16="http://schemas.microsoft.com/office/word/2018/wordml" xmlns:w16se="http://schemas.microsoft.com/office/word/2015/wordml/symex" xmlns:wpg="http://schemas.microsoft.com/office/word/2010/wordprocessingGroup" xmlns:wpi="http://schemas.microsoft.com/office/word/2010/wordprocessingInk" xmlns:wne="http://schemas.microsoft.com/office/word/2006/wordml" xmlns:wps="http://schemas.microsoft.com/office/word/2010/wordprocessingShape" mc:Ignorable="w14 w15 w16se w16cid w16 w16cex wp14">
+<w:numbering xmlns:wpc="http://schemas.microsoft.com/office/word/2010/wordprocessingCanvas" xmlns:cx="http://schemas.microsoft.com/office/drawing/2014/chartex" xmlns:cx1="http://schemas.microsoft.com/office/drawing/2015/9/8/chartex" xmlns:cx2="http://schemas.microsoft.com/office/drawing/2015/10/21/chartex" xmlns:cx3="http://schemas.microsoft.com/office/drawing/2016/5/9/chartex" xmlns:cx4="http://schemas.microsoft.com/office/drawing/2016/5/10/chartex" xmlns:cx5="http://schemas.microsoft.com/office/drawing/2016/5/11/chartex" xmlns:cx6="http://schemas.microsoft.com/office/drawing/2016/5/12/chartex" xmlns:cx7="http://schemas.microsoft.com/office/drawing/2016/5/13/chartex" xmlns:cx8="http://schemas.microsoft.com/office/drawing/2016/5/14/chartex" xmlns:mc="http://schemas.openxmlformats.org/markup-compatibility/2006" xmlns:aink="http://schemas.microsoft.com/office/drawing/2016/ink" xmlns:am3d="http://schemas.microsoft.com/office/drawing/2017/model3d" xmlns:o="urn:schemas-microsoft-com:office:office" xmlns:r="http://schemas.openxmlformats.org/officeDocument/2006/relationships" xmlns:m="http://schemas.openxmlformats.org/officeDocument/2006/math" xmlns:v="urn:schemas-microsoft-com:vml" xmlns:wp14="http://schemas.microsoft.com/office/word/2010/wordprocessingDrawing" xmlns:wp="http://schemas.openxmlformats.org/drawingml/2006/wordprocessingDrawing" xmlns:w10="urn:schemas-microsoft-com:office:word" xmlns:w="http://schemas.openxmlformats.org/wordprocessingml/2006/main" xmlns:w14="http://schemas.microsoft.com/office/word/2010/wordml" xmlns:w15="http://schemas.microsoft.com/office/word/2012/wordml" xmlns:w16cex="http://schemas.microsoft.com/office/word/2018/wordml/cex" xmlns:w16cid="http://schemas.microsoft.com/office/word/2016/wordml/cid" xmlns:w16="http://schemas.microsoft.com/office/word/2018/wordml" xmlns:w16sdtdh="http://schemas.microsoft.com/office/word/2020/wordml/sdtdatahash" xmlns:w16se="http://schemas.microsoft.com/office/word/2015/wordml/symex" xmlns:wpg="http://schemas.microsoft.com/office/word/2010/wordprocessingGroup" xmlns:wpi="http://schemas.microsoft.com/office/word/2010/wordprocessingInk" xmlns:wne="http://schemas.microsoft.com/office/word/2006/wordml" xmlns:wps="http://schemas.microsoft.com/office/word/2010/wordprocessingShape" mc:Ignorable="w14 w15 w16se w16cid w16 w16cex w16sdtdh wp14">
   <w:abstractNum w:abstractNumId="0" w15:restartNumberingAfterBreak="0">
     <w:nsid w:val="2314798A"/>
     <w:multiLevelType w:val="hybridMultilevel"/>
@@ -711,6 +1045,118 @@
     </w:lvl>
   </w:abstractNum>
   <w:abstractNum w:abstractNumId="2" w15:restartNumberingAfterBreak="0">
+    <w:nsid w:val="3E504D6B"/>
+    <w:multiLevelType w:val="hybridMultilevel"/>
+    <w:tmpl w:val="B052D948"/>
+    <w:lvl w:ilvl="0" w:tplc="F9A02AEA">
+      <w:numFmt w:val="bullet"/>
+      <w:lvlText w:val="•"/>
+      <w:lvlJc w:val="left"/>
+      <w:pPr>
+        <w:ind w:left="360" w:hanging="360"/>
+      </w:pPr>
+      <w:rPr>
+        <w:rFonts w:ascii="Calibri" w:eastAsiaTheme="minorHAnsi" w:hAnsi="Calibri" w:cs="Calibri" w:hint="default"/>
+      </w:rPr>
+    </w:lvl>
+    <w:lvl w:ilvl="1" w:tplc="08090003" w:tentative="1">
+      <w:start w:val="1"/>
+      <w:numFmt w:val="bullet"/>
+      <w:lvlText w:val="o"/>
+      <w:lvlJc w:val="left"/>
+      <w:pPr>
+        <w:ind w:left="1080" w:hanging="360"/>
+      </w:pPr>
+      <w:rPr>
+        <w:rFonts w:ascii="Courier New" w:hAnsi="Courier New" w:cs="Courier New" w:hint="default"/>
+      </w:rPr>
+    </w:lvl>
+    <w:lvl w:ilvl="2" w:tplc="08090005" w:tentative="1">
+      <w:start w:val="1"/>
+      <w:numFmt w:val="bullet"/>
+      <w:lvlText w:val=""/>
+      <w:lvlJc w:val="left"/>
+      <w:pPr>
+        <w:ind w:left="1800" w:hanging="360"/>
+      </w:pPr>
+      <w:rPr>
+        <w:rFonts w:ascii="Wingdings" w:hAnsi="Wingdings" w:hint="default"/>
+      </w:rPr>
+    </w:lvl>
+    <w:lvl w:ilvl="3" w:tplc="08090001" w:tentative="1">
+      <w:start w:val="1"/>
+      <w:numFmt w:val="bullet"/>
+      <w:lvlText w:val=""/>
+      <w:lvlJc w:val="left"/>
+      <w:pPr>
+        <w:ind w:left="2520" w:hanging="360"/>
+      </w:pPr>
+      <w:rPr>
+        <w:rFonts w:ascii="Symbol" w:hAnsi="Symbol" w:hint="default"/>
+      </w:rPr>
+    </w:lvl>
+    <w:lvl w:ilvl="4" w:tplc="08090003" w:tentative="1">
+      <w:start w:val="1"/>
+      <w:numFmt w:val="bullet"/>
+      <w:lvlText w:val="o"/>
+      <w:lvlJc w:val="left"/>
+      <w:pPr>
+        <w:ind w:left="3240" w:hanging="360"/>
+      </w:pPr>
+      <w:rPr>
+        <w:rFonts w:ascii="Courier New" w:hAnsi="Courier New" w:cs="Courier New" w:hint="default"/>
+      </w:rPr>
+    </w:lvl>
+    <w:lvl w:ilvl="5" w:tplc="08090005" w:tentative="1">
+      <w:start w:val="1"/>
+      <w:numFmt w:val="bullet"/>
+      <w:lvlText w:val=""/>
+      <w:lvlJc w:val="left"/>
+      <w:pPr>
+        <w:ind w:left="3960" w:hanging="360"/>
+      </w:pPr>
+      <w:rPr>
+        <w:rFonts w:ascii="Wingdings" w:hAnsi="Wingdings" w:hint="default"/>
+      </w:rPr>
+    </w:lvl>
+    <w:lvl w:ilvl="6" w:tplc="08090001" w:tentative="1">
+      <w:start w:val="1"/>
+      <w:numFmt w:val="bullet"/>
+      <w:lvlText w:val=""/>
+      <w:lvlJc w:val="left"/>
+      <w:pPr>
+        <w:ind w:left="4680" w:hanging="360"/>
+      </w:pPr>
+      <w:rPr>
+        <w:rFonts w:ascii="Symbol" w:hAnsi="Symbol" w:hint="default"/>
+      </w:rPr>
+    </w:lvl>
+    <w:lvl w:ilvl="7" w:tplc="08090003" w:tentative="1">
+      <w:start w:val="1"/>
+      <w:numFmt w:val="bullet"/>
+      <w:lvlText w:val="o"/>
+      <w:lvlJc w:val="left"/>
+      <w:pPr>
+        <w:ind w:left="5400" w:hanging="360"/>
+      </w:pPr>
+      <w:rPr>
+        <w:rFonts w:ascii="Courier New" w:hAnsi="Courier New" w:cs="Courier New" w:hint="default"/>
+      </w:rPr>
+    </w:lvl>
+    <w:lvl w:ilvl="8" w:tplc="08090005" w:tentative="1">
+      <w:start w:val="1"/>
+      <w:numFmt w:val="bullet"/>
+      <w:lvlText w:val=""/>
+      <w:lvlJc w:val="left"/>
+      <w:pPr>
+        <w:ind w:left="6120" w:hanging="360"/>
+      </w:pPr>
+      <w:rPr>
+        <w:rFonts w:ascii="Wingdings" w:hAnsi="Wingdings" w:hint="default"/>
+      </w:rPr>
+    </w:lvl>
+  </w:abstractNum>
+  <w:abstractNum w:abstractNumId="3" w15:restartNumberingAfterBreak="0">
     <w:nsid w:val="497A178F"/>
     <w:multiLevelType w:val="hybridMultilevel"/>
     <w:tmpl w:val="10920D46"/>
@@ -823,7 +1269,7 @@
     </w:lvl>
   </w:abstractNum>
   <w:num w:numId="1">
-    <w:abstractNumId w:val="2"/>
+    <w:abstractNumId w:val="3"/>
   </w:num>
   <w:num w:numId="2">
     <w:abstractNumId w:val="1"/>
@@ -831,11 +1277,14 @@
   <w:num w:numId="3">
     <w:abstractNumId w:val="0"/>
   </w:num>
+  <w:num w:numId="4">
+    <w:abstractNumId w:val="2"/>
+  </w:num>
 </w:numbering>
 </file>
 
 <file path=word/styles.xml><?xml version="1.0" encoding="utf-8"?>
-<w:styles xmlns:mc="http://schemas.openxmlformats.org/markup-compatibility/2006" xmlns:r="http://schemas.openxmlformats.org/officeDocument/2006/relationships" xmlns:w="http://schemas.openxmlformats.org/wordprocessingml/2006/main" xmlns:w14="http://schemas.microsoft.com/office/word/2010/wordml" xmlns:w15="http://schemas.microsoft.com/office/word/2012/wordml" xmlns:w16cex="http://schemas.microsoft.com/office/word/2018/wordml/cex" xmlns:w16cid="http://schemas.microsoft.com/office/word/2016/wordml/cid" xmlns:w16="http://schemas.microsoft.com/office/word/2018/wordml" xmlns:w16se="http://schemas.microsoft.com/office/word/2015/wordml/symex" mc:Ignorable="w14 w15 w16se w16cid w16 w16cex">
+<w:styles xmlns:mc="http://schemas.openxmlformats.org/markup-compatibility/2006" xmlns:r="http://schemas.openxmlformats.org/officeDocument/2006/relationships" xmlns:w="http://schemas.openxmlformats.org/wordprocessingml/2006/main" xmlns:w14="http://schemas.microsoft.com/office/word/2010/wordml" xmlns:w15="http://schemas.microsoft.com/office/word/2012/wordml" xmlns:w16cex="http://schemas.microsoft.com/office/word/2018/wordml/cex" xmlns:w16cid="http://schemas.microsoft.com/office/word/2016/wordml/cid" xmlns:w16="http://schemas.microsoft.com/office/word/2018/wordml" xmlns:w16sdtdh="http://schemas.microsoft.com/office/word/2020/wordml/sdtdatahash" xmlns:w16se="http://schemas.microsoft.com/office/word/2015/wordml/symex" mc:Ignorable="w14 w15 w16se w16cid w16 w16cex w16sdtdh">
   <w:docDefaults>
     <w:rPrDefault>
       <w:rPr>

</xml_diff>